<commit_message>
Mise en page des derniers docs, presque fini
</commit_message>
<xml_diff>
--- a/Exemple-de-cahier-des-charges.docx
+++ b/Exemple-de-cahier-des-charges.docx
@@ -1,6 +1,6 @@
 
 <file path=word/document.xml><?xml version="1.0" encoding="utf-8"?>
-<w:document xmlns:wpc="http://schemas.microsoft.com/office/word/2010/wordprocessingCanvas" xmlns:cx="http://schemas.microsoft.com/office/drawing/2014/chartex" xmlns:cx1="http://schemas.microsoft.com/office/drawing/2015/9/8/chartex" xmlns:cx2="http://schemas.microsoft.com/office/drawing/2015/10/21/chartex" xmlns:cx3="http://schemas.microsoft.com/office/drawing/2016/5/9/chartex" xmlns:cx4="http://schemas.microsoft.com/office/drawing/2016/5/10/chartex" xmlns:cx5="http://schemas.microsoft.com/office/drawing/2016/5/11/chartex" xmlns:cx6="http://schemas.microsoft.com/office/drawing/2016/5/12/chartex" xmlns:cx7="http://schemas.microsoft.com/office/drawing/2016/5/13/chartex" xmlns:cx8="http://schemas.microsoft.com/office/drawing/2016/5/14/chartex" xmlns:mc="http://schemas.openxmlformats.org/markup-compatibility/2006" xmlns:aink="http://schemas.microsoft.com/office/drawing/2016/ink" xmlns:am3d="http://schemas.microsoft.com/office/drawing/2017/model3d" xmlns:o="urn:schemas-microsoft-com:office:office" xmlns:r="http://schemas.openxmlformats.org/officeDocument/2006/relationships" xmlns:m="http://schemas.openxmlformats.org/officeDocument/2006/math" xmlns:v="urn:schemas-microsoft-com:vml" xmlns:wp14="http://schemas.microsoft.com/office/word/2010/wordprocessingDrawing" xmlns:wp="http://schemas.openxmlformats.org/drawingml/2006/wordprocessingDrawing" xmlns:w10="urn:schemas-microsoft-com:office:word" xmlns:w="http://schemas.openxmlformats.org/wordprocessingml/2006/main" xmlns:w14="http://schemas.microsoft.com/office/word/2010/wordml" xmlns:w15="http://schemas.microsoft.com/office/word/2012/wordml" xmlns:w16cex="http://schemas.microsoft.com/office/word/2018/wordml/cex" xmlns:w16cid="http://schemas.microsoft.com/office/word/2016/wordml/cid" xmlns:w16="http://schemas.microsoft.com/office/word/2018/wordml" xmlns:w16se="http://schemas.microsoft.com/office/word/2015/wordml/symex" xmlns:wpg="http://schemas.microsoft.com/office/word/2010/wordprocessingGroup" xmlns:wpi="http://schemas.microsoft.com/office/word/2010/wordprocessingInk" xmlns:wne="http://schemas.microsoft.com/office/word/2006/wordml" xmlns:wps="http://schemas.microsoft.com/office/word/2010/wordprocessingShape" mc:Ignorable="w14 w15 w16se w16cid w16 w16cex wp14">
+<w:document xmlns:wpc="http://schemas.microsoft.com/office/word/2010/wordprocessingCanvas" xmlns:cx="http://schemas.microsoft.com/office/drawing/2014/chartex" xmlns:cx1="http://schemas.microsoft.com/office/drawing/2015/9/8/chartex" xmlns:cx2="http://schemas.microsoft.com/office/drawing/2015/10/21/chartex" xmlns:cx3="http://schemas.microsoft.com/office/drawing/2016/5/9/chartex" xmlns:cx4="http://schemas.microsoft.com/office/drawing/2016/5/10/chartex" xmlns:cx5="http://schemas.microsoft.com/office/drawing/2016/5/11/chartex" xmlns:cx6="http://schemas.microsoft.com/office/drawing/2016/5/12/chartex" xmlns:cx7="http://schemas.microsoft.com/office/drawing/2016/5/13/chartex" xmlns:cx8="http://schemas.microsoft.com/office/drawing/2016/5/14/chartex" xmlns:mc="http://schemas.openxmlformats.org/markup-compatibility/2006" xmlns:aink="http://schemas.microsoft.com/office/drawing/2016/ink" xmlns:am3d="http://schemas.microsoft.com/office/drawing/2017/model3d" xmlns:o="urn:schemas-microsoft-com:office:office" xmlns:r="http://schemas.openxmlformats.org/officeDocument/2006/relationships" xmlns:m="http://schemas.openxmlformats.org/officeDocument/2006/math" xmlns:v="urn:schemas-microsoft-com:vml" xmlns:wp14="http://schemas.microsoft.com/office/word/2010/wordprocessingDrawing" xmlns:wp="http://schemas.openxmlformats.org/drawingml/2006/wordprocessingDrawing" xmlns:w10="urn:schemas-microsoft-com:office:word" xmlns:w="http://schemas.openxmlformats.org/wordprocessingml/2006/main" xmlns:w14="http://schemas.microsoft.com/office/word/2010/wordml" xmlns:w15="http://schemas.microsoft.com/office/word/2012/wordml" xmlns:w16cex="http://schemas.microsoft.com/office/word/2018/wordml/cex" xmlns:w16cid="http://schemas.microsoft.com/office/word/2016/wordml/cid" xmlns:w16="http://schemas.microsoft.com/office/word/2018/wordml" xmlns:w16sdtdh="http://schemas.microsoft.com/office/word/2020/wordml/sdtdatahash" xmlns:w16se="http://schemas.microsoft.com/office/word/2015/wordml/symex" xmlns:wpg="http://schemas.microsoft.com/office/word/2010/wordprocessingGroup" xmlns:wpi="http://schemas.microsoft.com/office/word/2010/wordprocessingInk" xmlns:wne="http://schemas.microsoft.com/office/word/2006/wordml" xmlns:wps="http://schemas.microsoft.com/office/word/2010/wordprocessingShape" mc:Ignorable="w14 w15 w16se w16cid w16 w16cex w16sdtdh wp14">
   <w:body>
     <w:p>
       <w:pPr>
@@ -20,10 +20,18 @@
           <w:sz w:val="48"/>
           <w:szCs w:val="48"/>
         </w:rPr>
-        <w:t>Exemple de cahier des charges</w:t>
+        <w:t>C</w:t>
+      </w:r>
+      <w:r>
+        <w:rPr>
+          <w:rFonts w:ascii="Montserrat ExtraBold" w:hAnsi="Montserrat ExtraBold"/>
+          <w:color w:val="96C134"/>
+          <w:sz w:val="48"/>
+          <w:szCs w:val="48"/>
+        </w:rPr>
+        <w:t>ahier des charges</w:t>
       </w:r>
     </w:p>
-    <w:p/>
     <w:p/>
     <w:p>
       <w:pPr>
@@ -60,7 +68,25 @@
           <w:sz w:val="32"/>
           <w:szCs w:val="32"/>
         </w:rPr>
-        <w:t xml:space="preserve"> Contexte et définition du projet</w:t>
+        <w:t xml:space="preserve"> Contexte et </w:t>
+      </w:r>
+      <w:r>
+        <w:rPr>
+          <w:rFonts w:ascii="Montserrat Medium" w:hAnsi="Montserrat Medium"/>
+          <w:color w:val="354B60"/>
+          <w:sz w:val="32"/>
+          <w:szCs w:val="32"/>
+        </w:rPr>
+        <w:t>objectif</w:t>
+      </w:r>
+      <w:r>
+        <w:rPr>
+          <w:rFonts w:ascii="Montserrat Medium" w:hAnsi="Montserrat Medium"/>
+          <w:color w:val="354B60"/>
+          <w:sz w:val="32"/>
+          <w:szCs w:val="32"/>
+        </w:rPr>
+        <w:t xml:space="preserve"> du projet</w:t>
       </w:r>
     </w:p>
     <w:p>
@@ -120,7 +146,7 @@
                         <w:txbxContent>
                           <w:p>
                             <w:r>
-                              <w:t xml:space="preserve">En tant qu’entreprise du jeux vidéo, nous devons rester à jour sur les nouvelles technologies. Et aujourd’hui, nous voulons améliorer nos interactions avec le joueur. Ce qui a terme pourrait améliorer tous nos futurs jeux. Cette partie concerne les systèmes d’intelligence artificielle (IA). Nous voulons </w:t>
+                              <w:t xml:space="preserve">En tant qu’entreprise du jeu vidéo, nous devons rester à jour sur les nouvelles technologies. Et aujourd’hui, nous voulons améliorer nos interactions avec le joueur. Ce qui a terme pourrait améliorer tous nos futurs jeux. Cette partie concerne les systèmes d’intelligence artificielle (IA). Nous voulons </w:t>
                             </w:r>
                             <w:r>
                               <w:t xml:space="preserve">nous concentrer sur les IA </w:t>
@@ -131,15 +157,43 @@
                             </w:r>
                             <w:proofErr w:type="spellEnd"/>
                             <w:r>
-                              <w:t xml:space="preserve"> Learning, pouvant apprendre au fur et à mesure que les parties de jeux s’enchaînent, nous pourront ajuster la difficulté du jeu en fonction du joueur et par ailleurs nous pourront optimiser certains systèmes automatiques. </w:t>
+                              <w:t xml:space="preserve"> Learning, pouvant apprendre au fur et à mesure que </w:t>
+                            </w:r>
+                            <w:r>
+                              <w:t>le nombre de</w:t>
+                            </w:r>
+                            <w:r>
+                              <w:t xml:space="preserve"> parties de jeux</w:t>
+                            </w:r>
+                            <w:r>
+                              <w:t xml:space="preserve"> augmente</w:t>
+                            </w:r>
+                            <w:r>
+                              <w:t>, nous pourront</w:t>
+                            </w:r>
+                            <w:r>
+                              <w:t xml:space="preserve"> ensuite</w:t>
+                            </w:r>
+                            <w:r>
+                              <w:t xml:space="preserve"> ajuster la difficulté d</w:t>
+                            </w:r>
+                            <w:r>
+                              <w:t>e nos</w:t>
+                            </w:r>
+                            <w:r>
+                              <w:t xml:space="preserve"> jeu</w:t>
+                            </w:r>
+                            <w:r>
+                              <w:t>x</w:t>
+                            </w:r>
+                            <w:r>
+                              <w:t xml:space="preserve"> en fonction du joueur et par ailleurs nous pourront optimiser certains systèmes automatiques. </w:t>
                             </w:r>
                             <w:r>
                               <w:br/>
                             </w:r>
                             <w:r>
                               <w:br/>
-                            </w:r>
-                            <w:r>
                               <w:t xml:space="preserve">De plus, l’IA </w:t>
                             </w:r>
                             <w:proofErr w:type="spellStart"/>
@@ -148,10 +202,25 @@
                             </w:r>
                             <w:proofErr w:type="spellEnd"/>
                             <w:r>
-                              <w:t xml:space="preserve"> Learning étant nouveau pour l’entreprise nous prenons ce projet également comme une formation pour notre équipe sur cette notion afin de les faire monter en compétences</w:t>
-                            </w:r>
-                            <w:r>
-                              <w:t xml:space="preserve"> A terme, partager cette connaissance permettrait d’avoir un maximum de personne qualifier pour cette technologie.</w:t>
+                              <w:t xml:space="preserve"> Learning étant nouveau pour l’entreprise</w:t>
+                            </w:r>
+                            <w:r>
+                              <w:t>,</w:t>
+                            </w:r>
+                            <w:r>
+                              <w:t xml:space="preserve"> nous prenons ce projet également comme une formation pour notre équipe sur cette notion afin de les faire monter en compétences</w:t>
+                            </w:r>
+                            <w:r>
+                              <w:t xml:space="preserve">. </w:t>
+                            </w:r>
+                            <w:r>
+                              <w:t xml:space="preserve">A terme, partager cette connaissance permettrait d’avoir un maximum de personne qualifier </w:t>
+                            </w:r>
+                            <w:r>
+                              <w:t>sur</w:t>
+                            </w:r>
+                            <w:r>
+                              <w:t xml:space="preserve"> cette technologie.</w:t>
                             </w:r>
                           </w:p>
                         </w:txbxContent>
@@ -177,12 +246,12 @@
                 <v:stroke joinstyle="miter"/>
                 <v:path gradientshapeok="t" o:connecttype="rect"/>
               </v:shapetype>
-              <v:shape id="Zone de texte 2" o:spid="_x0000_s1026" type="#_x0000_t202" style="position:absolute;margin-left:2.15pt;margin-top:14.7pt;width:463.5pt;height:188pt;z-index:251661312;visibility:visible;mso-wrap-style:square;mso-width-percent:0;mso-height-percent:0;mso-wrap-distance-left:9pt;mso-wrap-distance-top:0;mso-wrap-distance-right:9pt;mso-wrap-distance-bottom:0;mso-position-horizontal:absolute;mso-position-horizontal-relative:text;mso-position-vertical:absolute;mso-position-vertical-relative:text;mso-width-percent:0;mso-height-percent:0;mso-width-relative:margin;mso-height-relative:margin;v-text-anchor:top" o:gfxdata="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" fillcolor="#f2f2f2 [3052]" strokecolor="#d8d8d8 [2732]">
+              <v:shape id="Zone de texte 2" o:spid="_x0000_s1026" type="#_x0000_t202" style="position:absolute;margin-left:2.15pt;margin-top:14.7pt;width:463.5pt;height:188pt;z-index:251661312;visibility:visible;mso-wrap-style:square;mso-width-percent:0;mso-height-percent:0;mso-wrap-distance-left:9pt;mso-wrap-distance-top:0;mso-wrap-distance-right:9pt;mso-wrap-distance-bottom:0;mso-position-horizontal:absolute;mso-position-horizontal-relative:text;mso-position-vertical:absolute;mso-position-vertical-relative:text;mso-width-percent:0;mso-height-percent:0;mso-width-relative:margin;mso-height-relative:margin;v-text-anchor:top" o:gfxdata="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" fillcolor="#f2f2f2 [3052]" strokecolor="#d8d8d8 [2732]">
                 <v:textbox>
                   <w:txbxContent>
                     <w:p>
                       <w:r>
-                        <w:t xml:space="preserve">En tant qu’entreprise du jeux vidéo, nous devons rester à jour sur les nouvelles technologies. Et aujourd’hui, nous voulons améliorer nos interactions avec le joueur. Ce qui a terme pourrait améliorer tous nos futurs jeux. Cette partie concerne les systèmes d’intelligence artificielle (IA). Nous voulons </w:t>
+                        <w:t xml:space="preserve">En tant qu’entreprise du jeu vidéo, nous devons rester à jour sur les nouvelles technologies. Et aujourd’hui, nous voulons améliorer nos interactions avec le joueur. Ce qui a terme pourrait améliorer tous nos futurs jeux. Cette partie concerne les systèmes d’intelligence artificielle (IA). Nous voulons </w:t>
                       </w:r>
                       <w:r>
                         <w:t xml:space="preserve">nous concentrer sur les IA </w:t>
@@ -193,15 +262,43 @@
                       </w:r>
                       <w:proofErr w:type="spellEnd"/>
                       <w:r>
-                        <w:t xml:space="preserve"> Learning, pouvant apprendre au fur et à mesure que les parties de jeux s’enchaînent, nous pourront ajuster la difficulté du jeu en fonction du joueur et par ailleurs nous pourront optimiser certains systèmes automatiques. </w:t>
+                        <w:t xml:space="preserve"> Learning, pouvant apprendre au fur et à mesure que </w:t>
+                      </w:r>
+                      <w:r>
+                        <w:t>le nombre de</w:t>
+                      </w:r>
+                      <w:r>
+                        <w:t xml:space="preserve"> parties de jeux</w:t>
+                      </w:r>
+                      <w:r>
+                        <w:t xml:space="preserve"> augmente</w:t>
+                      </w:r>
+                      <w:r>
+                        <w:t>, nous pourront</w:t>
+                      </w:r>
+                      <w:r>
+                        <w:t xml:space="preserve"> ensuite</w:t>
+                      </w:r>
+                      <w:r>
+                        <w:t xml:space="preserve"> ajuster la difficulté d</w:t>
+                      </w:r>
+                      <w:r>
+                        <w:t>e nos</w:t>
+                      </w:r>
+                      <w:r>
+                        <w:t xml:space="preserve"> jeu</w:t>
+                      </w:r>
+                      <w:r>
+                        <w:t>x</w:t>
+                      </w:r>
+                      <w:r>
+                        <w:t xml:space="preserve"> en fonction du joueur et par ailleurs nous pourront optimiser certains systèmes automatiques. </w:t>
                       </w:r>
                       <w:r>
                         <w:br/>
                       </w:r>
                       <w:r>
                         <w:br/>
-                      </w:r>
-                      <w:r>
                         <w:t xml:space="preserve">De plus, l’IA </w:t>
                       </w:r>
                       <w:proofErr w:type="spellStart"/>
@@ -210,10 +307,25 @@
                       </w:r>
                       <w:proofErr w:type="spellEnd"/>
                       <w:r>
-                        <w:t xml:space="preserve"> Learning étant nouveau pour l’entreprise nous prenons ce projet également comme une formation pour notre équipe sur cette notion afin de les faire monter en compétences</w:t>
-                      </w:r>
-                      <w:r>
-                        <w:t xml:space="preserve"> A terme, partager cette connaissance permettrait d’avoir un maximum de personne qualifier pour cette technologie.</w:t>
+                        <w:t xml:space="preserve"> Learning étant nouveau pour l’entreprise</w:t>
+                      </w:r>
+                      <w:r>
+                        <w:t>,</w:t>
+                      </w:r>
+                      <w:r>
+                        <w:t xml:space="preserve"> nous prenons ce projet également comme une formation pour notre équipe sur cette notion afin de les faire monter en compétences</w:t>
+                      </w:r>
+                      <w:r>
+                        <w:t xml:space="preserve">. </w:t>
+                      </w:r>
+                      <w:r>
+                        <w:t xml:space="preserve">A terme, partager cette connaissance permettrait d’avoir un maximum de personne qualifier </w:t>
+                      </w:r>
+                      <w:r>
+                        <w:t>sur</w:t>
+                      </w:r>
+                      <w:r>
+                        <w:t xml:space="preserve"> cette technologie.</w:t>
                       </w:r>
                     </w:p>
                   </w:txbxContent>
@@ -252,7 +364,7 @@
           <w:sz w:val="32"/>
           <w:szCs w:val="32"/>
         </w:rPr>
-        <w:t xml:space="preserve">- </w:t>
+        <w:t>–</w:t>
       </w:r>
       <w:r>
         <w:rPr>
@@ -261,7 +373,25 @@
           <w:sz w:val="32"/>
           <w:szCs w:val="32"/>
         </w:rPr>
-        <w:t>Objectif du projet</w:t>
+        <w:t xml:space="preserve"> </w:t>
+      </w:r>
+      <w:r>
+        <w:rPr>
+          <w:rFonts w:ascii="Montserrat Medium" w:hAnsi="Montserrat Medium"/>
+          <w:color w:val="354B60"/>
+          <w:sz w:val="32"/>
+          <w:szCs w:val="32"/>
+        </w:rPr>
+        <w:t>Description</w:t>
+      </w:r>
+      <w:r>
+        <w:rPr>
+          <w:rFonts w:ascii="Montserrat Medium" w:hAnsi="Montserrat Medium"/>
+          <w:color w:val="354B60"/>
+          <w:sz w:val="32"/>
+          <w:szCs w:val="32"/>
+        </w:rPr>
+        <w:t xml:space="preserve"> du projet</w:t>
       </w:r>
     </w:p>
     <w:p>
@@ -369,7 +499,7 @@
           </mc:Choice>
           <mc:Fallback>
             <w:pict>
-              <v:shape w14:anchorId="6FE64DAF" id="_x0000_s1027" type="#_x0000_t202" style="position:absolute;margin-left:-2.35pt;margin-top:15.65pt;width:463.5pt;height:183.5pt;z-index:251663360;visibility:visible;mso-wrap-style:square;mso-width-percent:0;mso-height-percent:0;mso-wrap-distance-left:9pt;mso-wrap-distance-top:0;mso-wrap-distance-right:9pt;mso-wrap-distance-bottom:0;mso-position-horizontal:absolute;mso-position-horizontal-relative:text;mso-position-vertical:absolute;mso-position-vertical-relative:text;mso-width-percent:0;mso-height-percent:0;mso-width-relative:margin;mso-height-relative:margin;v-text-anchor:top" o:gfxdata="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" fillcolor="#f2f2f2 [3052]" strokecolor="#d8d8d8 [2732]">
+              <v:shape w14:anchorId="6FE64DAF" id="_x0000_s1027" type="#_x0000_t202" style="position:absolute;margin-left:-2.35pt;margin-top:15.65pt;width:463.5pt;height:183.5pt;z-index:251663360;visibility:visible;mso-wrap-style:square;mso-width-percent:0;mso-height-percent:0;mso-wrap-distance-left:9pt;mso-wrap-distance-top:0;mso-wrap-distance-right:9pt;mso-wrap-distance-bottom:0;mso-position-horizontal:absolute;mso-position-horizontal-relative:text;mso-position-vertical:absolute;mso-position-vertical-relative:text;mso-width-percent:0;mso-height-percent:0;mso-width-relative:margin;mso-height-relative:margin;v-text-anchor:top" o:gfxdata="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" fillcolor="#f2f2f2 [3052]" strokecolor="#d8d8d8 [2732]">
                 <v:textbox>
                   <w:txbxContent>
                     <w:p>
@@ -448,7 +578,16 @@
           <w:sz w:val="32"/>
           <w:szCs w:val="32"/>
         </w:rPr>
-        <w:t xml:space="preserve"> Périmètre du projet</w:t>
+        <w:t xml:space="preserve"> </w:t>
+      </w:r>
+      <w:r>
+        <w:rPr>
+          <w:rFonts w:ascii="Montserrat Medium" w:hAnsi="Montserrat Medium"/>
+          <w:color w:val="354B60"/>
+          <w:sz w:val="32"/>
+          <w:szCs w:val="32"/>
+        </w:rPr>
+        <w:t>Contraintes</w:t>
       </w:r>
     </w:p>
     <w:p>
@@ -508,13 +647,38 @@
                         <w:txbxContent>
                           <w:p>
                             <w:r>
-                              <w:t xml:space="preserve">Les limites sont plutôt temporelles avec des dates très précises. Mais nous voulons nous concentrés sur </w:t>
+                              <w:t xml:space="preserve">Les limites sont plutôt temporelles avec des dates précises. Mais nous voulons nous concentrés sur </w:t>
                             </w:r>
                             <w:r>
                               <w:t>les recherches et le développement de nouvelles IA plus performantes au sein de notre entreprise</w:t>
                             </w:r>
                             <w:r>
-                              <w:t xml:space="preserve">. </w:t>
+                              <w:t>.</w:t>
+                            </w:r>
+                            <w:r>
+                              <w:br/>
+                              <w:t xml:space="preserve">Même si c’est l’IA qui jouera au jeu, </w:t>
+                            </w:r>
+                            <w:r>
+                              <w:t xml:space="preserve">l’interface graphique donnera </w:t>
+                            </w:r>
+                            <w:r>
+                              <w:t xml:space="preserve">la possibilité </w:t>
+                            </w:r>
+                            <w:r>
+                              <w:t xml:space="preserve">au joueur </w:t>
+                            </w:r>
+                            <w:r>
+                              <w:t xml:space="preserve">de changer </w:t>
+                            </w:r>
+                            <w:r>
+                              <w:t>certains</w:t>
+                            </w:r>
+                            <w:r>
+                              <w:t xml:space="preserve"> paramètres et le choix des niveaux</w:t>
+                            </w:r>
+                            <w:r>
+                              <w:t>.</w:t>
                             </w:r>
                           </w:p>
                         </w:txbxContent>
@@ -536,18 +700,43 @@
           </mc:Choice>
           <mc:Fallback>
             <w:pict>
-              <v:shape w14:anchorId="1F5B32AE" id="_x0000_s1028" type="#_x0000_t202" style="position:absolute;margin-left:412.3pt;margin-top:6.1pt;width:463.5pt;height:81.75pt;z-index:251665408;visibility:visible;mso-wrap-style:square;mso-width-percent:0;mso-height-percent:0;mso-wrap-distance-left:9pt;mso-wrap-distance-top:0;mso-wrap-distance-right:9pt;mso-wrap-distance-bottom:0;mso-position-horizontal:right;mso-position-horizontal-relative:margin;mso-position-vertical:absolute;mso-position-vertical-relative:text;mso-width-percent:0;mso-height-percent:0;mso-width-relative:margin;mso-height-relative:margin;v-text-anchor:top" o:gfxdata="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" fillcolor="#f2f2f2 [3052]" strokecolor="#d8d8d8 [2732]">
+              <v:shape w14:anchorId="1F5B32AE" id="_x0000_s1028" type="#_x0000_t202" style="position:absolute;margin-left:412.3pt;margin-top:6.1pt;width:463.5pt;height:81.75pt;z-index:251665408;visibility:visible;mso-wrap-style:square;mso-width-percent:0;mso-height-percent:0;mso-wrap-distance-left:9pt;mso-wrap-distance-top:0;mso-wrap-distance-right:9pt;mso-wrap-distance-bottom:0;mso-position-horizontal:right;mso-position-horizontal-relative:margin;mso-position-vertical:absolute;mso-position-vertical-relative:text;mso-width-percent:0;mso-height-percent:0;mso-width-relative:margin;mso-height-relative:margin;v-text-anchor:top" o:gfxdata="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" fillcolor="#f2f2f2 [3052]" strokecolor="#d8d8d8 [2732]">
                 <v:textbox>
                   <w:txbxContent>
                     <w:p>
                       <w:r>
-                        <w:t xml:space="preserve">Les limites sont plutôt temporelles avec des dates très précises. Mais nous voulons nous concentrés sur </w:t>
+                        <w:t xml:space="preserve">Les limites sont plutôt temporelles avec des dates précises. Mais nous voulons nous concentrés sur </w:t>
                       </w:r>
                       <w:r>
                         <w:t>les recherches et le développement de nouvelles IA plus performantes au sein de notre entreprise</w:t>
                       </w:r>
                       <w:r>
-                        <w:t xml:space="preserve">. </w:t>
+                        <w:t>.</w:t>
+                      </w:r>
+                      <w:r>
+                        <w:br/>
+                        <w:t xml:space="preserve">Même si c’est l’IA qui jouera au jeu, </w:t>
+                      </w:r>
+                      <w:r>
+                        <w:t xml:space="preserve">l’interface graphique donnera </w:t>
+                      </w:r>
+                      <w:r>
+                        <w:t xml:space="preserve">la possibilité </w:t>
+                      </w:r>
+                      <w:r>
+                        <w:t xml:space="preserve">au joueur </w:t>
+                      </w:r>
+                      <w:r>
+                        <w:t xml:space="preserve">de changer </w:t>
+                      </w:r>
+                      <w:r>
+                        <w:t>certains</w:t>
+                      </w:r>
+                      <w:r>
+                        <w:t xml:space="preserve"> paramètres et le choix des niveaux</w:t>
+                      </w:r>
+                      <w:r>
+                        <w:t>.</w:t>
                       </w:r>
                     </w:p>
                   </w:txbxContent>
@@ -917,7 +1106,7 @@
           </mc:Choice>
           <mc:Fallback>
             <w:pict>
-              <v:shape w14:anchorId="7AF4584B" id="_x0000_s1029" type="#_x0000_t202" style="position:absolute;margin-left:1.15pt;margin-top:35.65pt;width:463.5pt;height:322.5pt;z-index:251667456;visibility:visible;mso-wrap-style:square;mso-width-percent:0;mso-height-percent:0;mso-wrap-distance-left:9pt;mso-wrap-distance-top:0;mso-wrap-distance-right:9pt;mso-wrap-distance-bottom:0;mso-position-horizontal:absolute;mso-position-horizontal-relative:text;mso-position-vertical:absolute;mso-position-vertical-relative:text;mso-width-percent:0;mso-height-percent:0;mso-width-relative:margin;mso-height-relative:margin;v-text-anchor:top" o:gfxdata="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" fillcolor="#f2f2f2 [3052]" strokecolor="#d8d8d8 [2732]">
+              <v:shape w14:anchorId="7AF4584B" id="_x0000_s1029" type="#_x0000_t202" style="position:absolute;margin-left:1.15pt;margin-top:35.65pt;width:463.5pt;height:322.5pt;z-index:251667456;visibility:visible;mso-wrap-style:square;mso-width-percent:0;mso-height-percent:0;mso-wrap-distance-left:9pt;mso-wrap-distance-top:0;mso-wrap-distance-right:9pt;mso-wrap-distance-bottom:0;mso-position-horizontal:absolute;mso-position-horizontal-relative:text;mso-position-vertical:absolute;mso-position-vertical-relative:text;mso-width-percent:0;mso-height-percent:0;mso-width-relative:margin;mso-height-relative:margin;v-text-anchor:top" o:gfxdata="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" fillcolor="#f2f2f2 [3052]" strokecolor="#d8d8d8 [2732]">
                 <v:textbox>
                   <w:txbxContent>
                     <w:p>
@@ -1275,17 +1464,17 @@
         <mc:AlternateContent>
           <mc:Choice Requires="wps">
             <w:drawing>
-              <wp:anchor distT="0" distB="0" distL="114300" distR="114300" simplePos="0" relativeHeight="251669504" behindDoc="0" locked="0" layoutInCell="1" allowOverlap="1" wp14:anchorId="2440FDB7" wp14:editId="6C5210D2">
+              <wp:anchor distT="0" distB="0" distL="114300" distR="114300" simplePos="0" relativeHeight="251669504" behindDoc="0" locked="0" layoutInCell="1" allowOverlap="1" wp14:anchorId="2440FDB7" wp14:editId="67561A76">
                 <wp:simplePos x="0" y="0"/>
                 <wp:positionH relativeFrom="column">
                   <wp:posOffset>14605</wp:posOffset>
                 </wp:positionH>
                 <wp:positionV relativeFrom="paragraph">
-                  <wp:posOffset>193675</wp:posOffset>
+                  <wp:posOffset>196215</wp:posOffset>
                 </wp:positionV>
-                <wp:extent cx="5886450" cy="1781175"/>
-                <wp:effectExtent l="0" t="0" r="19050" b="28575"/>
-                <wp:wrapNone/>
+                <wp:extent cx="5886450" cy="3489960"/>
+                <wp:effectExtent l="0" t="0" r="19050" b="15240"/>
+                <wp:wrapTopAndBottom/>
                 <wp:docPr id="5" name="Zone de texte 2"/>
                 <wp:cNvGraphicFramePr>
                   <a:graphicFrameLocks xmlns:a="http://schemas.openxmlformats.org/drawingml/2006/main"/>
@@ -1299,7 +1488,7 @@
                       <wps:spPr bwMode="auto">
                         <a:xfrm>
                           <a:off x="0" y="0"/>
-                          <a:ext cx="5886450" cy="1781175"/>
+                          <a:ext cx="5886450" cy="3489960"/>
                         </a:xfrm>
                         <a:prstGeom prst="rect">
                           <a:avLst/>
@@ -1329,14 +1518,263 @@
                           </w:p>
                           <w:p>
                             <w:r>
-                              <w:t xml:space="preserve">Salaire 4 devs + intégrateur + chef projet </w:t>
+                              <w:t>42</w:t>
+                            </w:r>
+                            <w:r>
+                              <w:t>K €</w:t>
+                            </w:r>
+                            <w:r>
+                              <w:t xml:space="preserve"> brut </w:t>
+                            </w:r>
+                            <w:r>
+                              <w:t>/</w:t>
+                            </w:r>
+                            <w:r>
+                              <w:t>an</w:t>
+                            </w:r>
+                            <w:r>
+                              <w:t xml:space="preserve"> x 4</w:t>
+                            </w:r>
+                            <w:r>
+                              <w:t xml:space="preserve"> pour les dev</w:t>
+                            </w:r>
+                            <w:r>
+                              <w:t xml:space="preserve">s   =&gt; </w:t>
+                            </w:r>
+                            <w:r>
+                              <w:t>84</w:t>
+                            </w:r>
+                            <w:r>
+                              <w:t>K en tout pour 6 mois</w:t>
+                            </w:r>
+                            <w:r>
+                              <w:t xml:space="preserve"> + 50% charges patronales 126K</w:t>
                             </w:r>
                             <w:r>
                               <w:br/>
-                              <w:t>+ une licence à la limite pour IA</w:t>
+                            </w:r>
+                            <w:r>
+                              <w:t>4</w:t>
+                            </w:r>
+                            <w:r>
+                              <w:t>5</w:t>
+                            </w:r>
+                            <w:r>
+                              <w:t xml:space="preserve">K </w:t>
+                            </w:r>
+                            <w:r>
+                              <w:t>€</w:t>
                             </w:r>
                             <w:r>
                               <w:t xml:space="preserve"> </w:t>
+                            </w:r>
+                            <w:r>
+                              <w:t>brut /an</w:t>
+                            </w:r>
+                            <w:r>
+                              <w:t xml:space="preserve"> </w:t>
+                            </w:r>
+                            <w:r>
+                              <w:t>pour l’intégrateur</w:t>
+                            </w:r>
+                            <w:r>
+                              <w:t xml:space="preserve"> Opérationnel</w:t>
+                            </w:r>
+                            <w:r>
+                              <w:t xml:space="preserve"> </w:t>
+                            </w:r>
+                            <w:r>
+                              <w:t xml:space="preserve">=&gt; </w:t>
+                            </w:r>
+                            <w:r>
+                              <w:t>22.5</w:t>
+                            </w:r>
+                            <w:r>
+                              <w:t xml:space="preserve">K pour 6 mois + 50% charges </w:t>
+                            </w:r>
+                            <w:r>
+                              <w:t>patronales 33,75</w:t>
+                            </w:r>
+                            <w:r>
+                              <w:t>K</w:t>
+                            </w:r>
+                            <w:r>
+                              <w:br/>
+                            </w:r>
+                            <w:r>
+                              <w:t>60</w:t>
+                            </w:r>
+                            <w:r>
+                              <w:t>K</w:t>
+                            </w:r>
+                            <w:r>
+                              <w:t xml:space="preserve"> </w:t>
+                            </w:r>
+                            <w:r>
+                              <w:t>brut /an</w:t>
+                            </w:r>
+                            <w:r>
+                              <w:t xml:space="preserve"> </w:t>
+                            </w:r>
+                            <w:r>
+                              <w:t>pour un chef de projet</w:t>
+                            </w:r>
+                            <w:r>
+                              <w:t xml:space="preserve"> </w:t>
+                            </w:r>
+                            <w:r>
+                              <w:t xml:space="preserve">=&gt; </w:t>
+                            </w:r>
+                            <w:r>
+                              <w:t>30</w:t>
+                            </w:r>
+                            <w:r>
+                              <w:t xml:space="preserve">K pour 6 mois + 50% charges patronales </w:t>
+                            </w:r>
+                            <w:r>
+                              <w:t>45</w:t>
+                            </w:r>
+                            <w:r>
+                              <w:t>K</w:t>
+                            </w:r>
+                            <w:r>
+                              <w:t xml:space="preserve"> *</w:t>
+                            </w:r>
+                          </w:p>
+                          <w:p>
+                            <w:r>
+                              <w:t xml:space="preserve">Budget des esclaves = </w:t>
+                            </w:r>
+                            <w:r>
+                              <w:t>204,75</w:t>
+                            </w:r>
+                            <w:r>
+                              <w:t>k €</w:t>
+                            </w:r>
+                          </w:p>
+                          <w:p>
+                            <w:r>
+                              <w:t xml:space="preserve">38€/mois/personne </w:t>
+                            </w:r>
+                            <w:proofErr w:type="spellStart"/>
+                            <w:r>
+                              <w:t>visual</w:t>
+                            </w:r>
+                            <w:proofErr w:type="spellEnd"/>
+                            <w:r>
+                              <w:t xml:space="preserve"> studio Pro</w:t>
+                            </w:r>
+                            <w:r>
+                              <w:t xml:space="preserve"> </w:t>
+                            </w:r>
+                            <w:r>
+                              <w:t xml:space="preserve">=&gt; </w:t>
+                            </w:r>
+                            <w:r>
+                              <w:t>1368€</w:t>
+                            </w:r>
+                            <w:r>
+                              <w:t xml:space="preserve"> pour 6 mois </w:t>
+                            </w:r>
+                            <w:r>
+                              <w:t>et 6 personnes</w:t>
+                            </w:r>
+                            <w:r>
+                              <w:br/>
+                            </w:r>
+                            <w:r>
+                              <w:t xml:space="preserve">20€/mois / personne pour </w:t>
+                            </w:r>
+                            <w:proofErr w:type="spellStart"/>
+                            <w:r>
+                              <w:t>PyCharm</w:t>
+                            </w:r>
+                            <w:proofErr w:type="spellEnd"/>
+                            <w:r>
+                              <w:t xml:space="preserve"> =&gt; 720€ pour 6 mois et pour 6personnes</w:t>
+                            </w:r>
+                          </w:p>
+                          <w:p>
+                            <w:pPr>
+                              <w:rPr>
+                                <w:lang w:val="en-GB"/>
+                              </w:rPr>
+                            </w:pPr>
+                            <w:r>
+                              <w:rPr>
+                                <w:lang w:val="en-GB"/>
+                              </w:rPr>
+                              <w:t xml:space="preserve">Jenkins </w:t>
+                            </w:r>
+                          </w:p>
+                          <w:p>
+                            <w:r>
+                              <w:t>Environ 207K pour le projet sans</w:t>
+                            </w:r>
+                            <w:r>
+                              <w:t xml:space="preserve"> le truc d’intégrateur</w:t>
+                            </w:r>
+                          </w:p>
+                          <w:p>
+                            <w:pPr>
+                              <w:rPr>
+                                <w:lang w:val="en-GB"/>
+                              </w:rPr>
+                            </w:pPr>
+                            <w:r>
+                              <w:rPr>
+                                <w:lang w:val="en-GB"/>
+                              </w:rPr>
+                              <w:t xml:space="preserve">Unity Personal car </w:t>
+                            </w:r>
+                            <w:proofErr w:type="spellStart"/>
+                            <w:r>
+                              <w:rPr>
+                                <w:lang w:val="en-GB"/>
+                              </w:rPr>
+                              <w:t>projet</w:t>
+                            </w:r>
+                            <w:proofErr w:type="spellEnd"/>
+                            <w:r>
+                              <w:rPr>
+                                <w:lang w:val="en-GB"/>
+                              </w:rPr>
+                              <w:t xml:space="preserve"> R&amp;D </w:t>
+                            </w:r>
+                            <w:proofErr w:type="spellStart"/>
+                            <w:r>
+                              <w:rPr>
+                                <w:lang w:val="en-GB"/>
+                              </w:rPr>
+                              <w:t>donc</w:t>
+                            </w:r>
+                            <w:proofErr w:type="spellEnd"/>
+                            <w:r>
+                              <w:rPr>
+                                <w:lang w:val="en-GB"/>
+                              </w:rPr>
+                              <w:t xml:space="preserve"> pas de benefice sur le jeu</w:t>
+                            </w:r>
+                            <w:r>
+                              <w:rPr>
+                                <w:lang w:val="en-GB"/>
+                              </w:rPr>
+                              <w:br/>
+                              <w:t xml:space="preserve">License dev (Unity Pro, Visual studio </w:t>
+                            </w:r>
+                            <w:proofErr w:type="spellStart"/>
+                            <w:r>
+                              <w:rPr>
+                                <w:lang w:val="en-GB"/>
+                              </w:rPr>
+                              <w:t>Professionel</w:t>
+                            </w:r>
+                            <w:proofErr w:type="spellEnd"/>
+                            <w:r>
+                              <w:rPr>
+                                <w:lang w:val="en-GB"/>
+                              </w:rPr>
+                              <w:t>, PyCharm)</w:t>
                             </w:r>
                           </w:p>
                         </w:txbxContent>
@@ -1358,7 +1796,7 @@
           </mc:Choice>
           <mc:Fallback>
             <w:pict>
-              <v:shape w14:anchorId="2440FDB7" id="_x0000_s1030" type="#_x0000_t202" style="position:absolute;margin-left:1.15pt;margin-top:15.25pt;width:463.5pt;height:140.25pt;z-index:251669504;visibility:visible;mso-wrap-style:square;mso-width-percent:0;mso-height-percent:0;mso-wrap-distance-left:9pt;mso-wrap-distance-top:0;mso-wrap-distance-right:9pt;mso-wrap-distance-bottom:0;mso-position-horizontal:absolute;mso-position-horizontal-relative:text;mso-position-vertical:absolute;mso-position-vertical-relative:text;mso-width-percent:0;mso-height-percent:0;mso-width-relative:margin;mso-height-relative:margin;v-text-anchor:top" o:gfxdata="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" fillcolor="#f2f2f2 [3052]" strokecolor="#d8d8d8 [2732]">
+              <v:shape w14:anchorId="2440FDB7" id="_x0000_s1030" type="#_x0000_t202" style="position:absolute;margin-left:1.15pt;margin-top:15.45pt;width:463.5pt;height:274.8pt;z-index:251669504;visibility:visible;mso-wrap-style:square;mso-width-percent:0;mso-height-percent:0;mso-wrap-distance-left:9pt;mso-wrap-distance-top:0;mso-wrap-distance-right:9pt;mso-wrap-distance-bottom:0;mso-position-horizontal:absolute;mso-position-horizontal-relative:text;mso-position-vertical:absolute;mso-position-vertical-relative:text;mso-width-percent:0;mso-height-percent:0;mso-width-relative:margin;mso-height-relative:margin;v-text-anchor:top" o:gfxdata="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" fillcolor="#f2f2f2 [3052]" strokecolor="#d8d8d8 [2732]">
                 <v:textbox>
                   <w:txbxContent>
                     <w:p>
@@ -1368,18 +1806,268 @@
                     </w:p>
                     <w:p>
                       <w:r>
-                        <w:t xml:space="preserve">Salaire 4 devs + intégrateur + chef projet </w:t>
+                        <w:t>42</w:t>
+                      </w:r>
+                      <w:r>
+                        <w:t>K €</w:t>
+                      </w:r>
+                      <w:r>
+                        <w:t xml:space="preserve"> brut </w:t>
+                      </w:r>
+                      <w:r>
+                        <w:t>/</w:t>
+                      </w:r>
+                      <w:r>
+                        <w:t>an</w:t>
+                      </w:r>
+                      <w:r>
+                        <w:t xml:space="preserve"> x 4</w:t>
+                      </w:r>
+                      <w:r>
+                        <w:t xml:space="preserve"> pour les dev</w:t>
+                      </w:r>
+                      <w:r>
+                        <w:t xml:space="preserve">s   =&gt; </w:t>
+                      </w:r>
+                      <w:r>
+                        <w:t>84</w:t>
+                      </w:r>
+                      <w:r>
+                        <w:t>K en tout pour 6 mois</w:t>
+                      </w:r>
+                      <w:r>
+                        <w:t xml:space="preserve"> + 50% charges patronales 126K</w:t>
                       </w:r>
                       <w:r>
                         <w:br/>
-                        <w:t>+ une licence à la limite pour IA</w:t>
+                      </w:r>
+                      <w:r>
+                        <w:t>4</w:t>
+                      </w:r>
+                      <w:r>
+                        <w:t>5</w:t>
+                      </w:r>
+                      <w:r>
+                        <w:t xml:space="preserve">K </w:t>
+                      </w:r>
+                      <w:r>
+                        <w:t>€</w:t>
                       </w:r>
                       <w:r>
                         <w:t xml:space="preserve"> </w:t>
+                      </w:r>
+                      <w:r>
+                        <w:t>brut /an</w:t>
+                      </w:r>
+                      <w:r>
+                        <w:t xml:space="preserve"> </w:t>
+                      </w:r>
+                      <w:r>
+                        <w:t>pour l’intégrateur</w:t>
+                      </w:r>
+                      <w:r>
+                        <w:t xml:space="preserve"> Opérationnel</w:t>
+                      </w:r>
+                      <w:r>
+                        <w:t xml:space="preserve"> </w:t>
+                      </w:r>
+                      <w:r>
+                        <w:t xml:space="preserve">=&gt; </w:t>
+                      </w:r>
+                      <w:r>
+                        <w:t>22.5</w:t>
+                      </w:r>
+                      <w:r>
+                        <w:t xml:space="preserve">K pour 6 mois + 50% charges </w:t>
+                      </w:r>
+                      <w:r>
+                        <w:t>patronales 33,75</w:t>
+                      </w:r>
+                      <w:r>
+                        <w:t>K</w:t>
+                      </w:r>
+                      <w:r>
+                        <w:br/>
+                      </w:r>
+                      <w:r>
+                        <w:t>60</w:t>
+                      </w:r>
+                      <w:r>
+                        <w:t>K</w:t>
+                      </w:r>
+                      <w:r>
+                        <w:t xml:space="preserve"> </w:t>
+                      </w:r>
+                      <w:r>
+                        <w:t>brut /an</w:t>
+                      </w:r>
+                      <w:r>
+                        <w:t xml:space="preserve"> </w:t>
+                      </w:r>
+                      <w:r>
+                        <w:t>pour un chef de projet</w:t>
+                      </w:r>
+                      <w:r>
+                        <w:t xml:space="preserve"> </w:t>
+                      </w:r>
+                      <w:r>
+                        <w:t xml:space="preserve">=&gt; </w:t>
+                      </w:r>
+                      <w:r>
+                        <w:t>30</w:t>
+                      </w:r>
+                      <w:r>
+                        <w:t xml:space="preserve">K pour 6 mois + 50% charges patronales </w:t>
+                      </w:r>
+                      <w:r>
+                        <w:t>45</w:t>
+                      </w:r>
+                      <w:r>
+                        <w:t>K</w:t>
+                      </w:r>
+                      <w:r>
+                        <w:t xml:space="preserve"> *</w:t>
+                      </w:r>
+                    </w:p>
+                    <w:p>
+                      <w:r>
+                        <w:t xml:space="preserve">Budget des esclaves = </w:t>
+                      </w:r>
+                      <w:r>
+                        <w:t>204,75</w:t>
+                      </w:r>
+                      <w:r>
+                        <w:t>k €</w:t>
+                      </w:r>
+                    </w:p>
+                    <w:p>
+                      <w:r>
+                        <w:t xml:space="preserve">38€/mois/personne </w:t>
+                      </w:r>
+                      <w:proofErr w:type="spellStart"/>
+                      <w:r>
+                        <w:t>visual</w:t>
+                      </w:r>
+                      <w:proofErr w:type="spellEnd"/>
+                      <w:r>
+                        <w:t xml:space="preserve"> studio Pro</w:t>
+                      </w:r>
+                      <w:r>
+                        <w:t xml:space="preserve"> </w:t>
+                      </w:r>
+                      <w:r>
+                        <w:t xml:space="preserve">=&gt; </w:t>
+                      </w:r>
+                      <w:r>
+                        <w:t>1368€</w:t>
+                      </w:r>
+                      <w:r>
+                        <w:t xml:space="preserve"> pour 6 mois </w:t>
+                      </w:r>
+                      <w:r>
+                        <w:t>et 6 personnes</w:t>
+                      </w:r>
+                      <w:r>
+                        <w:br/>
+                      </w:r>
+                      <w:r>
+                        <w:t xml:space="preserve">20€/mois / personne pour </w:t>
+                      </w:r>
+                      <w:proofErr w:type="spellStart"/>
+                      <w:r>
+                        <w:t>PyCharm</w:t>
+                      </w:r>
+                      <w:proofErr w:type="spellEnd"/>
+                      <w:r>
+                        <w:t xml:space="preserve"> =&gt; 720€ pour 6 mois et pour 6personnes</w:t>
+                      </w:r>
+                    </w:p>
+                    <w:p>
+                      <w:pPr>
+                        <w:rPr>
+                          <w:lang w:val="en-GB"/>
+                        </w:rPr>
+                      </w:pPr>
+                      <w:r>
+                        <w:rPr>
+                          <w:lang w:val="en-GB"/>
+                        </w:rPr>
+                        <w:t xml:space="preserve">Jenkins </w:t>
+                      </w:r>
+                    </w:p>
+                    <w:p>
+                      <w:r>
+                        <w:t>Environ 207K pour le projet sans</w:t>
+                      </w:r>
+                      <w:r>
+                        <w:t xml:space="preserve"> le truc d’intégrateur</w:t>
+                      </w:r>
+                    </w:p>
+                    <w:p>
+                      <w:pPr>
+                        <w:rPr>
+                          <w:lang w:val="en-GB"/>
+                        </w:rPr>
+                      </w:pPr>
+                      <w:r>
+                        <w:rPr>
+                          <w:lang w:val="en-GB"/>
+                        </w:rPr>
+                        <w:t xml:space="preserve">Unity Personal car </w:t>
+                      </w:r>
+                      <w:proofErr w:type="spellStart"/>
+                      <w:r>
+                        <w:rPr>
+                          <w:lang w:val="en-GB"/>
+                        </w:rPr>
+                        <w:t>projet</w:t>
+                      </w:r>
+                      <w:proofErr w:type="spellEnd"/>
+                      <w:r>
+                        <w:rPr>
+                          <w:lang w:val="en-GB"/>
+                        </w:rPr>
+                        <w:t xml:space="preserve"> R&amp;D </w:t>
+                      </w:r>
+                      <w:proofErr w:type="spellStart"/>
+                      <w:r>
+                        <w:rPr>
+                          <w:lang w:val="en-GB"/>
+                        </w:rPr>
+                        <w:t>donc</w:t>
+                      </w:r>
+                      <w:proofErr w:type="spellEnd"/>
+                      <w:r>
+                        <w:rPr>
+                          <w:lang w:val="en-GB"/>
+                        </w:rPr>
+                        <w:t xml:space="preserve"> pas de benefice sur le jeu</w:t>
+                      </w:r>
+                      <w:r>
+                        <w:rPr>
+                          <w:lang w:val="en-GB"/>
+                        </w:rPr>
+                        <w:br/>
+                        <w:t xml:space="preserve">License dev (Unity Pro, Visual studio </w:t>
+                      </w:r>
+                      <w:proofErr w:type="spellStart"/>
+                      <w:r>
+                        <w:rPr>
+                          <w:lang w:val="en-GB"/>
+                        </w:rPr>
+                        <w:t>Professionel</w:t>
+                      </w:r>
+                      <w:proofErr w:type="spellEnd"/>
+                      <w:r>
+                        <w:rPr>
+                          <w:lang w:val="en-GB"/>
+                        </w:rPr>
+                        <w:t>, PyCharm)</w:t>
                       </w:r>
                     </w:p>
                   </w:txbxContent>
                 </v:textbox>
+                <w10:wrap type="topAndBottom"/>
               </v:shape>
             </w:pict>
           </mc:Fallback>
@@ -1438,17 +2126,17 @@
         <mc:AlternateContent>
           <mc:Choice Requires="wps">
             <w:drawing>
-              <wp:anchor distT="0" distB="0" distL="114300" distR="114300" simplePos="0" relativeHeight="251671552" behindDoc="0" locked="0" layoutInCell="1" allowOverlap="1" wp14:anchorId="235C4319" wp14:editId="6F236EA4">
+              <wp:anchor distT="0" distB="0" distL="114300" distR="114300" simplePos="0" relativeHeight="251671552" behindDoc="0" locked="0" layoutInCell="1" allowOverlap="1" wp14:anchorId="235C4319" wp14:editId="09DDD6D6">
                 <wp:simplePos x="0" y="0"/>
                 <wp:positionH relativeFrom="column">
                   <wp:posOffset>-38735</wp:posOffset>
                 </wp:positionH>
                 <wp:positionV relativeFrom="paragraph">
-                  <wp:posOffset>184150</wp:posOffset>
+                  <wp:posOffset>180975</wp:posOffset>
                 </wp:positionV>
                 <wp:extent cx="5886450" cy="1059180"/>
                 <wp:effectExtent l="0" t="0" r="19050" b="26670"/>
-                <wp:wrapNone/>
+                <wp:wrapTopAndBottom/>
                 <wp:docPr id="6" name="Zone de texte 2"/>
                 <wp:cNvGraphicFramePr>
                   <a:graphicFrameLocks xmlns:a="http://schemas.openxmlformats.org/drawingml/2006/main"/>
@@ -1510,7 +2198,7 @@
           </mc:Choice>
           <mc:Fallback>
             <w:pict>
-              <v:shape w14:anchorId="235C4319" id="_x0000_s1031" type="#_x0000_t202" style="position:absolute;margin-left:-3.05pt;margin-top:14.5pt;width:463.5pt;height:83.4pt;z-index:251671552;visibility:visible;mso-wrap-style:square;mso-width-percent:0;mso-height-percent:0;mso-wrap-distance-left:9pt;mso-wrap-distance-top:0;mso-wrap-distance-right:9pt;mso-wrap-distance-bottom:0;mso-position-horizontal:absolute;mso-position-horizontal-relative:text;mso-position-vertical:absolute;mso-position-vertical-relative:text;mso-width-percent:0;mso-height-percent:0;mso-width-relative:margin;mso-height-relative:margin;v-text-anchor:top" o:gfxdata="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" fillcolor="#f2f2f2 [3052]" strokecolor="#d8d8d8 [2732]">
+              <v:shape w14:anchorId="235C4319" id="_x0000_s1031" type="#_x0000_t202" style="position:absolute;margin-left:-3.05pt;margin-top:14.25pt;width:463.5pt;height:83.4pt;z-index:251671552;visibility:visible;mso-wrap-style:square;mso-width-percent:0;mso-height-percent:0;mso-wrap-distance-left:9pt;mso-wrap-distance-top:0;mso-wrap-distance-right:9pt;mso-wrap-distance-bottom:0;mso-position-horizontal:absolute;mso-position-horizontal-relative:text;mso-position-vertical:absolute;mso-position-vertical-relative:text;mso-width-percent:0;mso-height-percent:0;mso-width-relative:margin;mso-height-relative:margin;v-text-anchor:top" o:gfxdata="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" fillcolor="#f2f2f2 [3052]" strokecolor="#d8d8d8 [2732]">
                 <v:textbox>
                   <w:txbxContent>
                     <w:p>
@@ -1521,6 +2209,7 @@
                     <w:p/>
                   </w:txbxContent>
                 </v:textbox>
+                <w10:wrap type="topAndBottom"/>
               </v:shape>
             </w:pict>
           </mc:Fallback>
@@ -1546,7 +2235,6 @@
           <w:sz w:val="32"/>
           <w:szCs w:val="32"/>
         </w:rPr>
-        <w:lastRenderedPageBreak/>
         <w:t>7</w:t>
       </w:r>
       <w:r>
@@ -1585,7 +2273,6 @@
         </w:rPr>
         <w:t xml:space="preserve">Ajout </w:t>
       </w:r>
-      <w:proofErr w:type="spellStart"/>
       <w:r>
         <w:rPr>
           <w:rFonts w:ascii="Montserrat Medium" w:hAnsi="Montserrat Medium"/>
@@ -1593,9 +2280,8 @@
           <w:sz w:val="32"/>
           <w:szCs w:val="32"/>
         </w:rPr>
-        <w:t>obtionnel</w:t>
-      </w:r>
-      <w:proofErr w:type="spellEnd"/>
+        <w:t>optionnel</w:t>
+      </w:r>
     </w:p>
     <w:p>
       <w:r>
@@ -1656,11 +2342,9 @@
                             <w:r>
                               <w:t xml:space="preserve">Tout fonctionnalités supplémentaires démontreront une meilleure maîtrise du sujet, que ce soit l’augmentation des paramètres réglages du jeu ou </w:t>
                             </w:r>
-                            <w:proofErr w:type="gramStart"/>
-                            <w:r>
-                              <w:t>un système plus complexes</w:t>
-                            </w:r>
-                            <w:proofErr w:type="gramEnd"/>
+                            <w:r>
+                              <w:t>un système plus complexe</w:t>
+                            </w:r>
                             <w:r>
                               <w:t xml:space="preserve"> de l’IA</w:t>
                             </w:r>
@@ -1684,18 +2368,16 @@
           </mc:Choice>
           <mc:Fallback>
             <w:pict>
-              <v:shape w14:anchorId="5C74A729" id="_x0000_s1032" type="#_x0000_t202" style="position:absolute;margin-left:-3.35pt;margin-top:14.2pt;width:463.5pt;height:78pt;z-index:251673600;visibility:visible;mso-wrap-style:square;mso-width-percent:0;mso-height-percent:0;mso-wrap-distance-left:9pt;mso-wrap-distance-top:0;mso-wrap-distance-right:9pt;mso-wrap-distance-bottom:0;mso-position-horizontal:absolute;mso-position-horizontal-relative:text;mso-position-vertical:absolute;mso-position-vertical-relative:text;mso-width-percent:0;mso-height-percent:0;mso-width-relative:margin;mso-height-relative:margin;v-text-anchor:top" o:gfxdata="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" fillcolor="#f2f2f2 [3052]" strokecolor="#d8d8d8 [2732]">
+              <v:shape w14:anchorId="5C74A729" id="_x0000_s1032" type="#_x0000_t202" style="position:absolute;margin-left:-3.35pt;margin-top:14.2pt;width:463.5pt;height:78pt;z-index:251673600;visibility:visible;mso-wrap-style:square;mso-width-percent:0;mso-height-percent:0;mso-wrap-distance-left:9pt;mso-wrap-distance-top:0;mso-wrap-distance-right:9pt;mso-wrap-distance-bottom:0;mso-position-horizontal:absolute;mso-position-horizontal-relative:text;mso-position-vertical:absolute;mso-position-vertical-relative:text;mso-width-percent:0;mso-height-percent:0;mso-width-relative:margin;mso-height-relative:margin;v-text-anchor:top" o:gfxdata="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" fillcolor="#f2f2f2 [3052]" strokecolor="#d8d8d8 [2732]">
                 <v:textbox>
                   <w:txbxContent>
                     <w:p>
                       <w:r>
                         <w:t xml:space="preserve">Tout fonctionnalités supplémentaires démontreront une meilleure maîtrise du sujet, que ce soit l’augmentation des paramètres réglages du jeu ou </w:t>
                       </w:r>
-                      <w:proofErr w:type="gramStart"/>
-                      <w:r>
-                        <w:t>un système plus complexes</w:t>
-                      </w:r>
-                      <w:proofErr w:type="gramEnd"/>
+                      <w:r>
+                        <w:t>un système plus complexe</w:t>
+                      </w:r>
                       <w:r>
                         <w:t xml:space="preserve"> de l’IA</w:t>
                       </w:r>
@@ -1722,6 +2404,7 @@
     </w:p>
     <w:sectPr>
       <w:headerReference w:type="default" r:id="rId8"/>
+      <w:footerReference w:type="default" r:id="rId9"/>
       <w:pgSz w:w="11906" w:h="16838"/>
       <w:pgMar w:top="1417" w:right="1417" w:bottom="1417" w:left="1417" w:header="708" w:footer="708" w:gutter="0"/>
       <w:cols w:space="708"/>
@@ -1732,7 +2415,7 @@
 </file>
 
 <file path=word/endnotes.xml><?xml version="1.0" encoding="utf-8"?>
-<w:endnotes xmlns:wpc="http://schemas.microsoft.com/office/word/2010/wordprocessingCanvas" xmlns:cx="http://schemas.microsoft.com/office/drawing/2014/chartex" xmlns:cx1="http://schemas.microsoft.com/office/drawing/2015/9/8/chartex" xmlns:cx2="http://schemas.microsoft.com/office/drawing/2015/10/21/chartex" xmlns:cx3="http://schemas.microsoft.com/office/drawing/2016/5/9/chartex" xmlns:cx4="http://schemas.microsoft.com/office/drawing/2016/5/10/chartex" xmlns:cx5="http://schemas.microsoft.com/office/drawing/2016/5/11/chartex" xmlns:cx6="http://schemas.microsoft.com/office/drawing/2016/5/12/chartex" xmlns:cx7="http://schemas.microsoft.com/office/drawing/2016/5/13/chartex" xmlns:cx8="http://schemas.microsoft.com/office/drawing/2016/5/14/chartex" xmlns:mc="http://schemas.openxmlformats.org/markup-compatibility/2006" xmlns:aink="http://schemas.microsoft.com/office/drawing/2016/ink" xmlns:am3d="http://schemas.microsoft.com/office/drawing/2017/model3d" xmlns:o="urn:schemas-microsoft-com:office:office" xmlns:r="http://schemas.openxmlformats.org/officeDocument/2006/relationships" xmlns:m="http://schemas.openxmlformats.org/officeDocument/2006/math" xmlns:v="urn:schemas-microsoft-com:vml" xmlns:wp14="http://schemas.microsoft.com/office/word/2010/wordprocessingDrawing" xmlns:wp="http://schemas.openxmlformats.org/drawingml/2006/wordprocessingDrawing" xmlns:w10="urn:schemas-microsoft-com:office:word" xmlns:w="http://schemas.openxmlformats.org/wordprocessingml/2006/main" xmlns:w14="http://schemas.microsoft.com/office/word/2010/wordml" xmlns:w15="http://schemas.microsoft.com/office/word/2012/wordml" xmlns:w16cex="http://schemas.microsoft.com/office/word/2018/wordml/cex" xmlns:w16cid="http://schemas.microsoft.com/office/word/2016/wordml/cid" xmlns:w16="http://schemas.microsoft.com/office/word/2018/wordml" xmlns:w16se="http://schemas.microsoft.com/office/word/2015/wordml/symex" xmlns:wpg="http://schemas.microsoft.com/office/word/2010/wordprocessingGroup" xmlns:wpi="http://schemas.microsoft.com/office/word/2010/wordprocessingInk" xmlns:wne="http://schemas.microsoft.com/office/word/2006/wordml" xmlns:wps="http://schemas.microsoft.com/office/word/2010/wordprocessingShape" mc:Ignorable="w14 w15 w16se w16cid w16 w16cex wp14">
+<w:endnotes xmlns:wpc="http://schemas.microsoft.com/office/word/2010/wordprocessingCanvas" xmlns:cx="http://schemas.microsoft.com/office/drawing/2014/chartex" xmlns:cx1="http://schemas.microsoft.com/office/drawing/2015/9/8/chartex" xmlns:cx2="http://schemas.microsoft.com/office/drawing/2015/10/21/chartex" xmlns:cx3="http://schemas.microsoft.com/office/drawing/2016/5/9/chartex" xmlns:cx4="http://schemas.microsoft.com/office/drawing/2016/5/10/chartex" xmlns:cx5="http://schemas.microsoft.com/office/drawing/2016/5/11/chartex" xmlns:cx6="http://schemas.microsoft.com/office/drawing/2016/5/12/chartex" xmlns:cx7="http://schemas.microsoft.com/office/drawing/2016/5/13/chartex" xmlns:cx8="http://schemas.microsoft.com/office/drawing/2016/5/14/chartex" xmlns:mc="http://schemas.openxmlformats.org/markup-compatibility/2006" xmlns:aink="http://schemas.microsoft.com/office/drawing/2016/ink" xmlns:am3d="http://schemas.microsoft.com/office/drawing/2017/model3d" xmlns:o="urn:schemas-microsoft-com:office:office" xmlns:r="http://schemas.openxmlformats.org/officeDocument/2006/relationships" xmlns:m="http://schemas.openxmlformats.org/officeDocument/2006/math" xmlns:v="urn:schemas-microsoft-com:vml" xmlns:wp14="http://schemas.microsoft.com/office/word/2010/wordprocessingDrawing" xmlns:wp="http://schemas.openxmlformats.org/drawingml/2006/wordprocessingDrawing" xmlns:w10="urn:schemas-microsoft-com:office:word" xmlns:w="http://schemas.openxmlformats.org/wordprocessingml/2006/main" xmlns:w14="http://schemas.microsoft.com/office/word/2010/wordml" xmlns:w15="http://schemas.microsoft.com/office/word/2012/wordml" xmlns:w16cex="http://schemas.microsoft.com/office/word/2018/wordml/cex" xmlns:w16cid="http://schemas.microsoft.com/office/word/2016/wordml/cid" xmlns:w16="http://schemas.microsoft.com/office/word/2018/wordml" xmlns:w16sdtdh="http://schemas.microsoft.com/office/word/2020/wordml/sdtdatahash" xmlns:w16se="http://schemas.microsoft.com/office/word/2015/wordml/symex" xmlns:wpg="http://schemas.microsoft.com/office/word/2010/wordprocessingGroup" xmlns:wpi="http://schemas.microsoft.com/office/word/2010/wordprocessingInk" xmlns:wne="http://schemas.microsoft.com/office/word/2006/wordml" xmlns:wps="http://schemas.microsoft.com/office/word/2010/wordprocessingShape" mc:Ignorable="w14 w15 w16se w16cid w16 w16cex w16sdtdh wp14">
   <w:endnote w:type="separator" w:id="-1">
     <w:p>
       <w:pPr>
@@ -1756,8 +2439,50 @@
 </w:endnotes>
 </file>
 
+<file path=word/footer1.xml><?xml version="1.0" encoding="utf-8"?>
+<w:ftr xmlns:wpc="http://schemas.microsoft.com/office/word/2010/wordprocessingCanvas" xmlns:cx="http://schemas.microsoft.com/office/drawing/2014/chartex" xmlns:cx1="http://schemas.microsoft.com/office/drawing/2015/9/8/chartex" xmlns:cx2="http://schemas.microsoft.com/office/drawing/2015/10/21/chartex" xmlns:cx3="http://schemas.microsoft.com/office/drawing/2016/5/9/chartex" xmlns:cx4="http://schemas.microsoft.com/office/drawing/2016/5/10/chartex" xmlns:cx5="http://schemas.microsoft.com/office/drawing/2016/5/11/chartex" xmlns:cx6="http://schemas.microsoft.com/office/drawing/2016/5/12/chartex" xmlns:cx7="http://schemas.microsoft.com/office/drawing/2016/5/13/chartex" xmlns:cx8="http://schemas.microsoft.com/office/drawing/2016/5/14/chartex" xmlns:mc="http://schemas.openxmlformats.org/markup-compatibility/2006" xmlns:aink="http://schemas.microsoft.com/office/drawing/2016/ink" xmlns:am3d="http://schemas.microsoft.com/office/drawing/2017/model3d" xmlns:o="urn:schemas-microsoft-com:office:office" xmlns:r="http://schemas.openxmlformats.org/officeDocument/2006/relationships" xmlns:m="http://schemas.openxmlformats.org/officeDocument/2006/math" xmlns:v="urn:schemas-microsoft-com:vml" xmlns:wp14="http://schemas.microsoft.com/office/word/2010/wordprocessingDrawing" xmlns:wp="http://schemas.openxmlformats.org/drawingml/2006/wordprocessingDrawing" xmlns:w10="urn:schemas-microsoft-com:office:word" xmlns:w="http://schemas.openxmlformats.org/wordprocessingml/2006/main" xmlns:w14="http://schemas.microsoft.com/office/word/2010/wordml" xmlns:w15="http://schemas.microsoft.com/office/word/2012/wordml" xmlns:w16cex="http://schemas.microsoft.com/office/word/2018/wordml/cex" xmlns:w16cid="http://schemas.microsoft.com/office/word/2016/wordml/cid" xmlns:w16="http://schemas.microsoft.com/office/word/2018/wordml" xmlns:w16sdtdh="http://schemas.microsoft.com/office/word/2020/wordml/sdtdatahash" xmlns:w16se="http://schemas.microsoft.com/office/word/2015/wordml/symex" xmlns:wpg="http://schemas.microsoft.com/office/word/2010/wordprocessingGroup" xmlns:wpi="http://schemas.microsoft.com/office/word/2010/wordprocessingInk" xmlns:wne="http://schemas.microsoft.com/office/word/2006/wordml" xmlns:wps="http://schemas.microsoft.com/office/word/2010/wordprocessingShape" mc:Ignorable="w14 w15 w16se w16cid w16 w16cex w16sdtdh wp14">
+  <w:sdt>
+    <w:sdtPr>
+      <w:id w:val="1750698371"/>
+      <w:docPartObj>
+        <w:docPartGallery w:val="Page Numbers (Bottom of Page)"/>
+        <w:docPartUnique/>
+      </w:docPartObj>
+    </w:sdtPr>
+    <w:sdtContent>
+      <w:p>
+        <w:pPr>
+          <w:pStyle w:val="Pieddepage"/>
+          <w:jc w:val="right"/>
+        </w:pPr>
+        <w:r>
+          <w:fldChar w:fldCharType="begin"/>
+        </w:r>
+        <w:r>
+          <w:instrText>PAGE   \* MERGEFORMAT</w:instrText>
+        </w:r>
+        <w:r>
+          <w:fldChar w:fldCharType="separate"/>
+        </w:r>
+        <w:r>
+          <w:t>2</w:t>
+        </w:r>
+        <w:r>
+          <w:fldChar w:fldCharType="end"/>
+        </w:r>
+      </w:p>
+    </w:sdtContent>
+  </w:sdt>
+  <w:p>
+    <w:pPr>
+      <w:pStyle w:val="Pieddepage"/>
+    </w:pPr>
+  </w:p>
+</w:ftr>
+</file>
+
 <file path=word/footnotes.xml><?xml version="1.0" encoding="utf-8"?>
-<w:footnotes xmlns:wpc="http://schemas.microsoft.com/office/word/2010/wordprocessingCanvas" xmlns:cx="http://schemas.microsoft.com/office/drawing/2014/chartex" xmlns:cx1="http://schemas.microsoft.com/office/drawing/2015/9/8/chartex" xmlns:cx2="http://schemas.microsoft.com/office/drawing/2015/10/21/chartex" xmlns:cx3="http://schemas.microsoft.com/office/drawing/2016/5/9/chartex" xmlns:cx4="http://schemas.microsoft.com/office/drawing/2016/5/10/chartex" xmlns:cx5="http://schemas.microsoft.com/office/drawing/2016/5/11/chartex" xmlns:cx6="http://schemas.microsoft.com/office/drawing/2016/5/12/chartex" xmlns:cx7="http://schemas.microsoft.com/office/drawing/2016/5/13/chartex" xmlns:cx8="http://schemas.microsoft.com/office/drawing/2016/5/14/chartex" xmlns:mc="http://schemas.openxmlformats.org/markup-compatibility/2006" xmlns:aink="http://schemas.microsoft.com/office/drawing/2016/ink" xmlns:am3d="http://schemas.microsoft.com/office/drawing/2017/model3d" xmlns:o="urn:schemas-microsoft-com:office:office" xmlns:r="http://schemas.openxmlformats.org/officeDocument/2006/relationships" xmlns:m="http://schemas.openxmlformats.org/officeDocument/2006/math" xmlns:v="urn:schemas-microsoft-com:vml" xmlns:wp14="http://schemas.microsoft.com/office/word/2010/wordprocessingDrawing" xmlns:wp="http://schemas.openxmlformats.org/drawingml/2006/wordprocessingDrawing" xmlns:w10="urn:schemas-microsoft-com:office:word" xmlns:w="http://schemas.openxmlformats.org/wordprocessingml/2006/main" xmlns:w14="http://schemas.microsoft.com/office/word/2010/wordml" xmlns:w15="http://schemas.microsoft.com/office/word/2012/wordml" xmlns:w16cex="http://schemas.microsoft.com/office/word/2018/wordml/cex" xmlns:w16cid="http://schemas.microsoft.com/office/word/2016/wordml/cid" xmlns:w16="http://schemas.microsoft.com/office/word/2018/wordml" xmlns:w16se="http://schemas.microsoft.com/office/word/2015/wordml/symex" xmlns:wpg="http://schemas.microsoft.com/office/word/2010/wordprocessingGroup" xmlns:wpi="http://schemas.microsoft.com/office/word/2010/wordprocessingInk" xmlns:wne="http://schemas.microsoft.com/office/word/2006/wordml" xmlns:wps="http://schemas.microsoft.com/office/word/2010/wordprocessingShape" mc:Ignorable="w14 w15 w16se w16cid w16 w16cex wp14">
+<w:footnotes xmlns:wpc="http://schemas.microsoft.com/office/word/2010/wordprocessingCanvas" xmlns:cx="http://schemas.microsoft.com/office/drawing/2014/chartex" xmlns:cx1="http://schemas.microsoft.com/office/drawing/2015/9/8/chartex" xmlns:cx2="http://schemas.microsoft.com/office/drawing/2015/10/21/chartex" xmlns:cx3="http://schemas.microsoft.com/office/drawing/2016/5/9/chartex" xmlns:cx4="http://schemas.microsoft.com/office/drawing/2016/5/10/chartex" xmlns:cx5="http://schemas.microsoft.com/office/drawing/2016/5/11/chartex" xmlns:cx6="http://schemas.microsoft.com/office/drawing/2016/5/12/chartex" xmlns:cx7="http://schemas.microsoft.com/office/drawing/2016/5/13/chartex" xmlns:cx8="http://schemas.microsoft.com/office/drawing/2016/5/14/chartex" xmlns:mc="http://schemas.openxmlformats.org/markup-compatibility/2006" xmlns:aink="http://schemas.microsoft.com/office/drawing/2016/ink" xmlns:am3d="http://schemas.microsoft.com/office/drawing/2017/model3d" xmlns:o="urn:schemas-microsoft-com:office:office" xmlns:r="http://schemas.openxmlformats.org/officeDocument/2006/relationships" xmlns:m="http://schemas.openxmlformats.org/officeDocument/2006/math" xmlns:v="urn:schemas-microsoft-com:vml" xmlns:wp14="http://schemas.microsoft.com/office/word/2010/wordprocessingDrawing" xmlns:wp="http://schemas.openxmlformats.org/drawingml/2006/wordprocessingDrawing" xmlns:w10="urn:schemas-microsoft-com:office:word" xmlns:w="http://schemas.openxmlformats.org/wordprocessingml/2006/main" xmlns:w14="http://schemas.microsoft.com/office/word/2010/wordml" xmlns:w15="http://schemas.microsoft.com/office/word/2012/wordml" xmlns:w16cex="http://schemas.microsoft.com/office/word/2018/wordml/cex" xmlns:w16cid="http://schemas.microsoft.com/office/word/2016/wordml/cid" xmlns:w16="http://schemas.microsoft.com/office/word/2018/wordml" xmlns:w16sdtdh="http://schemas.microsoft.com/office/word/2020/wordml/sdtdatahash" xmlns:w16se="http://schemas.microsoft.com/office/word/2015/wordml/symex" xmlns:wpg="http://schemas.microsoft.com/office/word/2010/wordprocessingGroup" xmlns:wpi="http://schemas.microsoft.com/office/word/2010/wordprocessingInk" xmlns:wne="http://schemas.microsoft.com/office/word/2006/wordml" xmlns:wps="http://schemas.microsoft.com/office/word/2010/wordprocessingShape" mc:Ignorable="w14 w15 w16se w16cid w16 w16cex w16sdtdh wp14">
   <w:footnote w:type="separator" w:id="-1">
     <w:p>
       <w:pPr>
@@ -1782,7 +2507,7 @@
 </file>
 
 <file path=word/header1.xml><?xml version="1.0" encoding="utf-8"?>
-<w:hdr xmlns:wpc="http://schemas.microsoft.com/office/word/2010/wordprocessingCanvas" xmlns:cx="http://schemas.microsoft.com/office/drawing/2014/chartex" xmlns:cx1="http://schemas.microsoft.com/office/drawing/2015/9/8/chartex" xmlns:cx2="http://schemas.microsoft.com/office/drawing/2015/10/21/chartex" xmlns:cx3="http://schemas.microsoft.com/office/drawing/2016/5/9/chartex" xmlns:cx4="http://schemas.microsoft.com/office/drawing/2016/5/10/chartex" xmlns:cx5="http://schemas.microsoft.com/office/drawing/2016/5/11/chartex" xmlns:cx6="http://schemas.microsoft.com/office/drawing/2016/5/12/chartex" xmlns:cx7="http://schemas.microsoft.com/office/drawing/2016/5/13/chartex" xmlns:cx8="http://schemas.microsoft.com/office/drawing/2016/5/14/chartex" xmlns:mc="http://schemas.openxmlformats.org/markup-compatibility/2006" xmlns:aink="http://schemas.microsoft.com/office/drawing/2016/ink" xmlns:am3d="http://schemas.microsoft.com/office/drawing/2017/model3d" xmlns:o="urn:schemas-microsoft-com:office:office" xmlns:r="http://schemas.openxmlformats.org/officeDocument/2006/relationships" xmlns:m="http://schemas.openxmlformats.org/officeDocument/2006/math" xmlns:v="urn:schemas-microsoft-com:vml" xmlns:wp14="http://schemas.microsoft.com/office/word/2010/wordprocessingDrawing" xmlns:wp="http://schemas.openxmlformats.org/drawingml/2006/wordprocessingDrawing" xmlns:w10="urn:schemas-microsoft-com:office:word" xmlns:w="http://schemas.openxmlformats.org/wordprocessingml/2006/main" xmlns:w14="http://schemas.microsoft.com/office/word/2010/wordml" xmlns:w15="http://schemas.microsoft.com/office/word/2012/wordml" xmlns:w16cex="http://schemas.microsoft.com/office/word/2018/wordml/cex" xmlns:w16cid="http://schemas.microsoft.com/office/word/2016/wordml/cid" xmlns:w16="http://schemas.microsoft.com/office/word/2018/wordml" xmlns:w16se="http://schemas.microsoft.com/office/word/2015/wordml/symex" xmlns:wpg="http://schemas.microsoft.com/office/word/2010/wordprocessingGroup" xmlns:wpi="http://schemas.microsoft.com/office/word/2010/wordprocessingInk" xmlns:wne="http://schemas.microsoft.com/office/word/2006/wordml" xmlns:wps="http://schemas.microsoft.com/office/word/2010/wordprocessingShape" mc:Ignorable="w14 w15 w16se w16cid w16 w16cex wp14">
+<w:hdr xmlns:wpc="http://schemas.microsoft.com/office/word/2010/wordprocessingCanvas" xmlns:cx="http://schemas.microsoft.com/office/drawing/2014/chartex" xmlns:cx1="http://schemas.microsoft.com/office/drawing/2015/9/8/chartex" xmlns:cx2="http://schemas.microsoft.com/office/drawing/2015/10/21/chartex" xmlns:cx3="http://schemas.microsoft.com/office/drawing/2016/5/9/chartex" xmlns:cx4="http://schemas.microsoft.com/office/drawing/2016/5/10/chartex" xmlns:cx5="http://schemas.microsoft.com/office/drawing/2016/5/11/chartex" xmlns:cx6="http://schemas.microsoft.com/office/drawing/2016/5/12/chartex" xmlns:cx7="http://schemas.microsoft.com/office/drawing/2016/5/13/chartex" xmlns:cx8="http://schemas.microsoft.com/office/drawing/2016/5/14/chartex" xmlns:mc="http://schemas.openxmlformats.org/markup-compatibility/2006" xmlns:aink="http://schemas.microsoft.com/office/drawing/2016/ink" xmlns:am3d="http://schemas.microsoft.com/office/drawing/2017/model3d" xmlns:o="urn:schemas-microsoft-com:office:office" xmlns:r="http://schemas.openxmlformats.org/officeDocument/2006/relationships" xmlns:m="http://schemas.openxmlformats.org/officeDocument/2006/math" xmlns:v="urn:schemas-microsoft-com:vml" xmlns:wp14="http://schemas.microsoft.com/office/word/2010/wordprocessingDrawing" xmlns:wp="http://schemas.openxmlformats.org/drawingml/2006/wordprocessingDrawing" xmlns:w10="urn:schemas-microsoft-com:office:word" xmlns:w="http://schemas.openxmlformats.org/wordprocessingml/2006/main" xmlns:w14="http://schemas.microsoft.com/office/word/2010/wordml" xmlns:w15="http://schemas.microsoft.com/office/word/2012/wordml" xmlns:w16cex="http://schemas.microsoft.com/office/word/2018/wordml/cex" xmlns:w16cid="http://schemas.microsoft.com/office/word/2016/wordml/cid" xmlns:w16="http://schemas.microsoft.com/office/word/2018/wordml" xmlns:w16sdtdh="http://schemas.microsoft.com/office/word/2020/wordml/sdtdatahash" xmlns:w16se="http://schemas.microsoft.com/office/word/2015/wordml/symex" xmlns:wpg="http://schemas.microsoft.com/office/word/2010/wordprocessingGroup" xmlns:wpi="http://schemas.microsoft.com/office/word/2010/wordprocessingInk" xmlns:wne="http://schemas.microsoft.com/office/word/2006/wordml" xmlns:wps="http://schemas.microsoft.com/office/word/2010/wordprocessingShape" mc:Ignorable="w14 w15 w16se w16cid w16 w16cex w16sdtdh wp14">
   <w:p>
     <w:pPr>
       <w:pStyle w:val="En-tte"/>
@@ -1791,44 +2516,12 @@
         <w:color w:val="354B60"/>
       </w:rPr>
     </w:pPr>
-    <w:r>
-      <w:rPr>
-        <w:color w:val="354B60"/>
-      </w:rPr>
-      <w:t xml:space="preserve">Modèle Manager </w:t>
-    </w:r>
-    <w:proofErr w:type="gramStart"/>
-    <w:r>
-      <w:rPr>
-        <w:color w:val="354B60"/>
-      </w:rPr>
-      <w:t>GO!</w:t>
-    </w:r>
-    <w:proofErr w:type="gramEnd"/>
-    <w:r>
-      <w:rPr>
-        <w:color w:val="354B60"/>
-      </w:rPr>
-      <w:t xml:space="preserve"> </w:t>
-    </w:r>
-    <w:r>
-      <w:rPr>
-        <w:color w:val="354B60"/>
-      </w:rPr>
-      <w:t xml:space="preserve"> </w:t>
-    </w:r>
-    <w:r>
-      <w:rPr>
-        <w:color w:val="354B60"/>
-      </w:rPr>
-      <w:t>V1</w:t>
-    </w:r>
   </w:p>
 </w:hdr>
 </file>
 
 <file path=word/numbering.xml><?xml version="1.0" encoding="utf-8"?>
-<w:numbering xmlns:wpc="http://schemas.microsoft.com/office/word/2010/wordprocessingCanvas" xmlns:cx="http://schemas.microsoft.com/office/drawing/2014/chartex" xmlns:cx1="http://schemas.microsoft.com/office/drawing/2015/9/8/chartex" xmlns:cx2="http://schemas.microsoft.com/office/drawing/2015/10/21/chartex" xmlns:cx3="http://schemas.microsoft.com/office/drawing/2016/5/9/chartex" xmlns:cx4="http://schemas.microsoft.com/office/drawing/2016/5/10/chartex" xmlns:cx5="http://schemas.microsoft.com/office/drawing/2016/5/11/chartex" xmlns:cx6="http://schemas.microsoft.com/office/drawing/2016/5/12/chartex" xmlns:cx7="http://schemas.microsoft.com/office/drawing/2016/5/13/chartex" xmlns:cx8="http://schemas.microsoft.com/office/drawing/2016/5/14/chartex" xmlns:mc="http://schemas.openxmlformats.org/markup-compatibility/2006" xmlns:aink="http://schemas.microsoft.com/office/drawing/2016/ink" xmlns:am3d="http://schemas.microsoft.com/office/drawing/2017/model3d" xmlns:o="urn:schemas-microsoft-com:office:office" xmlns:r="http://schemas.openxmlformats.org/officeDocument/2006/relationships" xmlns:m="http://schemas.openxmlformats.org/officeDocument/2006/math" xmlns:v="urn:schemas-microsoft-com:vml" xmlns:wp14="http://schemas.microsoft.com/office/word/2010/wordprocessingDrawing" xmlns:wp="http://schemas.openxmlformats.org/drawingml/2006/wordprocessingDrawing" xmlns:w10="urn:schemas-microsoft-com:office:word" xmlns:w="http://schemas.openxmlformats.org/wordprocessingml/2006/main" xmlns:w14="http://schemas.microsoft.com/office/word/2010/wordml" xmlns:w15="http://schemas.microsoft.com/office/word/2012/wordml" xmlns:w16cex="http://schemas.microsoft.com/office/word/2018/wordml/cex" xmlns:w16cid="http://schemas.microsoft.com/office/word/2016/wordml/cid" xmlns:w16="http://schemas.microsoft.com/office/word/2018/wordml" xmlns:w16se="http://schemas.microsoft.com/office/word/2015/wordml/symex" xmlns:wpg="http://schemas.microsoft.com/office/word/2010/wordprocessingGroup" xmlns:wpi="http://schemas.microsoft.com/office/word/2010/wordprocessingInk" xmlns:wne="http://schemas.microsoft.com/office/word/2006/wordml" xmlns:wps="http://schemas.microsoft.com/office/word/2010/wordprocessingShape" mc:Ignorable="w14 w15 w16se w16cid w16 w16cex wp14">
+<w:numbering xmlns:wpc="http://schemas.microsoft.com/office/word/2010/wordprocessingCanvas" xmlns:cx="http://schemas.microsoft.com/office/drawing/2014/chartex" xmlns:cx1="http://schemas.microsoft.com/office/drawing/2015/9/8/chartex" xmlns:cx2="http://schemas.microsoft.com/office/drawing/2015/10/21/chartex" xmlns:cx3="http://schemas.microsoft.com/office/drawing/2016/5/9/chartex" xmlns:cx4="http://schemas.microsoft.com/office/drawing/2016/5/10/chartex" xmlns:cx5="http://schemas.microsoft.com/office/drawing/2016/5/11/chartex" xmlns:cx6="http://schemas.microsoft.com/office/drawing/2016/5/12/chartex" xmlns:cx7="http://schemas.microsoft.com/office/drawing/2016/5/13/chartex" xmlns:cx8="http://schemas.microsoft.com/office/drawing/2016/5/14/chartex" xmlns:mc="http://schemas.openxmlformats.org/markup-compatibility/2006" xmlns:aink="http://schemas.microsoft.com/office/drawing/2016/ink" xmlns:am3d="http://schemas.microsoft.com/office/drawing/2017/model3d" xmlns:o="urn:schemas-microsoft-com:office:office" xmlns:r="http://schemas.openxmlformats.org/officeDocument/2006/relationships" xmlns:m="http://schemas.openxmlformats.org/officeDocument/2006/math" xmlns:v="urn:schemas-microsoft-com:vml" xmlns:wp14="http://schemas.microsoft.com/office/word/2010/wordprocessingDrawing" xmlns:wp="http://schemas.openxmlformats.org/drawingml/2006/wordprocessingDrawing" xmlns:w10="urn:schemas-microsoft-com:office:word" xmlns:w="http://schemas.openxmlformats.org/wordprocessingml/2006/main" xmlns:w14="http://schemas.microsoft.com/office/word/2010/wordml" xmlns:w15="http://schemas.microsoft.com/office/word/2012/wordml" xmlns:w16cex="http://schemas.microsoft.com/office/word/2018/wordml/cex" xmlns:w16cid="http://schemas.microsoft.com/office/word/2016/wordml/cid" xmlns:w16="http://schemas.microsoft.com/office/word/2018/wordml" xmlns:w16sdtdh="http://schemas.microsoft.com/office/word/2020/wordml/sdtdatahash" xmlns:w16se="http://schemas.microsoft.com/office/word/2015/wordml/symex" xmlns:wpg="http://schemas.microsoft.com/office/word/2010/wordprocessingGroup" xmlns:wpi="http://schemas.microsoft.com/office/word/2010/wordprocessingInk" xmlns:wne="http://schemas.microsoft.com/office/word/2006/wordml" xmlns:wps="http://schemas.microsoft.com/office/word/2010/wordprocessingShape" mc:Ignorable="w14 w15 w16se w16cid w16 w16cex w16sdtdh wp14">
   <w:abstractNum w:abstractNumId="0" w15:restartNumberingAfterBreak="0">
     <w:nsid w:val="0F751F70"/>
     <w:multiLevelType w:val="hybridMultilevel"/>
@@ -2439,7 +3132,7 @@
 </file>
 
 <file path=word/styles.xml><?xml version="1.0" encoding="utf-8"?>
-<w:styles xmlns:mc="http://schemas.openxmlformats.org/markup-compatibility/2006" xmlns:r="http://schemas.openxmlformats.org/officeDocument/2006/relationships" xmlns:w="http://schemas.openxmlformats.org/wordprocessingml/2006/main" xmlns:w14="http://schemas.microsoft.com/office/word/2010/wordml" xmlns:w15="http://schemas.microsoft.com/office/word/2012/wordml" xmlns:w16cex="http://schemas.microsoft.com/office/word/2018/wordml/cex" xmlns:w16cid="http://schemas.microsoft.com/office/word/2016/wordml/cid" xmlns:w16="http://schemas.microsoft.com/office/word/2018/wordml" xmlns:w16se="http://schemas.microsoft.com/office/word/2015/wordml/symex" mc:Ignorable="w14 w15 w16se w16cid w16 w16cex">
+<w:styles xmlns:mc="http://schemas.openxmlformats.org/markup-compatibility/2006" xmlns:r="http://schemas.openxmlformats.org/officeDocument/2006/relationships" xmlns:w="http://schemas.openxmlformats.org/wordprocessingml/2006/main" xmlns:w14="http://schemas.microsoft.com/office/word/2010/wordml" xmlns:w15="http://schemas.microsoft.com/office/word/2012/wordml" xmlns:w16cex="http://schemas.microsoft.com/office/word/2018/wordml/cex" xmlns:w16cid="http://schemas.microsoft.com/office/word/2016/wordml/cid" xmlns:w16="http://schemas.microsoft.com/office/word/2018/wordml" xmlns:w16sdtdh="http://schemas.microsoft.com/office/word/2020/wordml/sdtdatahash" xmlns:w16se="http://schemas.microsoft.com/office/word/2015/wordml/symex" mc:Ignorable="w14 w15 w16se w16cid w16 w16cex w16sdtdh">
   <w:docDefaults>
     <w:rPrDefault>
       <w:rPr>

</xml_diff>